<commit_message>
avancement du css et html
</commit_message>
<xml_diff>
--- a/Documents/cachier_des_charges.docx
+++ b/Documents/cachier_des_charges.docx
@@ -264,8 +264,13 @@
         </w:numPr>
       </w:pPr>
       <w:r>
-        <w:t>Une classe principale : BienImmobilier</w:t>
-      </w:r>
+        <w:t xml:space="preserve">Une classe principale : </w:t>
+      </w:r>
+      <w:proofErr w:type="spellStart"/>
+      <w:r>
+        <w:t>BienImmobilier</w:t>
+      </w:r>
+      <w:proofErr w:type="spellEnd"/>
     </w:p>
     <w:p>
       <w:pPr>
@@ -284,7 +289,15 @@
         </w:numPr>
       </w:pPr>
       <w:r>
-        <w:t>Autres classes : Appartement, Maison, Terrain (toutes héritant de la classe BienImmobilier)</w:t>
+        <w:t xml:space="preserve">Autres classes : Appartement, Maison, Terrain (toutes héritant de la classe </w:t>
+      </w:r>
+      <w:proofErr w:type="spellStart"/>
+      <w:r>
+        <w:t>BienImmobilier</w:t>
+      </w:r>
+      <w:proofErr w:type="spellEnd"/>
+      <w:r>
+        <w:t>)</w:t>
       </w:r>
     </w:p>
     <w:p>
@@ -426,14 +439,27 @@
     <w:p>
       <w:pPr>
         <w:pStyle w:val="Paragraphedeliste"/>
+        <w:rPr>
+          <w:u w:val="single"/>
+        </w:rPr>
+      </w:pPr>
+    </w:p>
+    <w:p>
+      <w:pPr>
+        <w:pStyle w:val="Paragraphedeliste"/>
         <w:numPr>
           <w:ilvl w:val="0"/>
           <w:numId w:val="2"/>
         </w:numPr>
       </w:pPr>
       <w:r>
-        <w:t xml:space="preserve"> BienImmobilier</w:t>
-      </w:r>
+        <w:t xml:space="preserve"> </w:t>
+      </w:r>
+      <w:proofErr w:type="spellStart"/>
+      <w:r>
+        <w:t>BienImmobilier</w:t>
+      </w:r>
+      <w:proofErr w:type="spellEnd"/>
     </w:p>
     <w:p>
       <w:pPr>

</xml_diff>